<commit_message>
telit added in cover
</commit_message>
<xml_diff>
--- a/DPP.docx
+++ b/DPP.docx
@@ -10,6 +10,7 @@
           <w:docPartUnique/>
         </w:docPartObj>
       </w:sdtPr>
+      <w:sdtEndPr/>
       <w:sdtContent>
         <w:p>
           <w:r>
@@ -358,6 +359,7 @@
                                   <w:dataBinding w:prefixMappings="xmlns:ns0='http://purl.org/dc/elements/1.1/' xmlns:ns1='http://schemas.openxmlformats.org/package/2006/metadata/core-properties' " w:xpath="/ns1:coreProperties[1]/ns0:creator[1]" w:storeItemID="{6C3C8BC8-F283-45AE-878A-BAB7291924A1}"/>
                                   <w:text/>
                                 </w:sdtPr>
+                                <w:sdtEndPr/>
                                 <w:sdtContent>
                                   <w:p>
                                     <w:pPr>
@@ -403,6 +405,7 @@
                                     <w:dataBinding w:prefixMappings="xmlns:ns0='http://schemas.microsoft.com/office/2006/coverPageProps' " w:xpath="/ns0:CoverPageProperties[1]/ns0:CompanyEmail[1]" w:storeItemID="{55AF091B-3C7A-41E3-B477-F2FDAA23CFDA}"/>
                                     <w:text/>
                                   </w:sdtPr>
+                                  <w:sdtEndPr/>
                                   <w:sdtContent>
                                     <w:r>
                                       <w:rPr>
@@ -618,6 +621,7 @@
                                   <w:dataBinding w:prefixMappings="xmlns:ns0='http://schemas.microsoft.com/office/2006/coverPageProps' " w:xpath="/ns0:CoverPageProperties[1]/ns0:Abstract[1]" w:storeItemID="{55AF091B-3C7A-41E3-B477-F2FDAA23CFDA}"/>
                                   <w:text w:multiLine="1"/>
                                 </w:sdtPr>
+                                <w:sdtEndPr/>
                                 <w:sdtContent>
                                   <w:p>
                                     <w:pPr>
@@ -847,6 +851,7 @@
                                   <w:dataBinding w:prefixMappings="xmlns:ns0='http://purl.org/dc/elements/1.1/' xmlns:ns1='http://schemas.openxmlformats.org/package/2006/metadata/core-properties' " w:xpath="/ns1:coreProperties[1]/ns0:subject[1]" w:storeItemID="{6C3C8BC8-F283-45AE-878A-BAB7291924A1}"/>
                                   <w:text/>
                                 </w:sdtPr>
+                                <w:sdtEndPr/>
                                 <w:sdtContent>
                                   <w:p>
                                     <w:pPr>
@@ -893,7 +898,11 @@
               </mc:Choice>
               <mc:Fallback>
                 <w:pict>
-                  <v:shape w14:anchorId="31C7F87E" id="Text Box 154" o:spid="_x0000_s1028" type="#_x0000_t202" style="position:absolute;margin-left:0;margin-top:0;width:8in;height:286.5pt;z-index:251659264;visibility:visible;mso-wrap-style:square;mso-width-percent:941;mso-height-percent:363;mso-top-percent:300;mso-wrap-distance-left:9pt;mso-wrap-distance-top:0;mso-wrap-distance-right:9pt;mso-wrap-distance-bottom:0;mso-position-horizontal:center;mso-position-horizontal-relative:page;mso-position-vertical-relative:page;mso-width-percent:941;mso-height-percent:363;mso-top-percent:300;mso-width-relative:page;mso-height-relative:page;v-text-anchor:bottom" o:gfxdata="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" filled="f" stroked="f" strokeweight=".5pt">
+                  <v:shapetype w14:anchorId="31C7F87E" id="_x0000_t202" coordsize="21600,21600" o:spt="202" path="m,l,21600r21600,l21600,xe">
+                    <v:stroke joinstyle="miter"/>
+                    <v:path gradientshapeok="t" o:connecttype="rect"/>
+                  </v:shapetype>
+                  <v:shape id="Text Box 154" o:spid="_x0000_s1028" type="#_x0000_t202" style="position:absolute;margin-left:0;margin-top:0;width:8in;height:286.5pt;z-index:251659264;visibility:visible;mso-wrap-style:square;mso-width-percent:941;mso-height-percent:363;mso-top-percent:300;mso-wrap-distance-left:9pt;mso-wrap-distance-top:0;mso-wrap-distance-right:9pt;mso-wrap-distance-bottom:0;mso-position-horizontal:center;mso-position-horizontal-relative:page;mso-position-vertical-relative:page;mso-width-percent:941;mso-height-percent:363;mso-top-percent:300;mso-width-relative:page;mso-height-relative:page;v-text-anchor:bottom" o:gfxdata="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" filled="f" stroked="f" strokeweight=".5pt">
                     <v:textbox inset="126pt,0,54pt,0">
                       <w:txbxContent>
                         <w:p>
@@ -952,6 +961,7 @@
                             <w:dataBinding w:prefixMappings="xmlns:ns0='http://purl.org/dc/elements/1.1/' xmlns:ns1='http://schemas.openxmlformats.org/package/2006/metadata/core-properties' " w:xpath="/ns1:coreProperties[1]/ns0:subject[1]" w:storeItemID="{6C3C8BC8-F283-45AE-878A-BAB7291924A1}"/>
                             <w:text/>
                           </w:sdtPr>
+                          <w:sdtEndPr/>
                           <w:sdtContent>
                             <w:p>
                               <w:pPr>
@@ -990,6 +1000,8 @@
             <w:br w:type="page"/>
           </w:r>
         </w:p>
+        <w:bookmarkStart w:id="0" w:name="_GoBack" w:displacedByCustomXml="next"/>
+        <w:bookmarkEnd w:id="0" w:displacedByCustomXml="next"/>
       </w:sdtContent>
     </w:sdt>
     <w:sdt>
@@ -1779,12 +1791,12 @@
         <w:pStyle w:val="Heading2"/>
         <w:ind w:firstLine="720"/>
       </w:pPr>
-      <w:bookmarkStart w:id="0" w:name="_Toc48936089"/>
+      <w:bookmarkStart w:id="1" w:name="_Toc48936089"/>
       <w:r>
         <w:lastRenderedPageBreak/>
         <w:t>Device Provisioning Protocol</w:t>
       </w:r>
-      <w:bookmarkEnd w:id="0"/>
+      <w:bookmarkEnd w:id="1"/>
     </w:p>
     <w:p>
       <w:pPr>
@@ -2424,7 +2436,7 @@
         <w:pStyle w:val="Heading2"/>
         <w:ind w:firstLine="720"/>
       </w:pPr>
-      <w:bookmarkStart w:id="1" w:name="_Toc48936090"/>
+      <w:bookmarkStart w:id="2" w:name="_Toc48936090"/>
       <w:r>
         <w:t xml:space="preserve">Test </w:t>
       </w:r>
@@ -2434,7 +2446,7 @@
       <w:r>
         <w:t>cedure</w:t>
       </w:r>
-      <w:bookmarkEnd w:id="1"/>
+      <w:bookmarkEnd w:id="2"/>
     </w:p>
     <w:p>
       <w:pPr>
@@ -2891,8 +2903,8 @@
           <w:szCs w:val="24"/>
         </w:rPr>
       </w:pPr>
-      <w:bookmarkStart w:id="2" w:name="_Toc49692582"/>
-      <w:bookmarkStart w:id="3" w:name="_Toc49692914"/>
+      <w:bookmarkStart w:id="3" w:name="_Toc49692582"/>
+      <w:bookmarkStart w:id="4" w:name="_Toc49692914"/>
       <w:r>
         <w:rPr>
           <w:i w:val="0"/>
@@ -2944,8 +2956,8 @@
         </w:rPr>
         <w:t>- SSID and passphrase</w:t>
       </w:r>
-      <w:bookmarkEnd w:id="2"/>
       <w:bookmarkEnd w:id="3"/>
+      <w:bookmarkEnd w:id="4"/>
     </w:p>
     <w:p>
       <w:pPr>
@@ -3174,8 +3186,8 @@
           <w:szCs w:val="24"/>
         </w:rPr>
       </w:pPr>
-      <w:bookmarkStart w:id="4" w:name="_Toc49692583"/>
-      <w:bookmarkStart w:id="5" w:name="_Toc49692915"/>
+      <w:bookmarkStart w:id="5" w:name="_Toc49692583"/>
+      <w:bookmarkStart w:id="6" w:name="_Toc49692915"/>
       <w:r>
         <w:rPr>
           <w:i w:val="0"/>
@@ -3227,8 +3239,8 @@
         </w:rPr>
         <w:t>- Public Key</w:t>
       </w:r>
-      <w:bookmarkEnd w:id="4"/>
       <w:bookmarkEnd w:id="5"/>
+      <w:bookmarkEnd w:id="6"/>
     </w:p>
     <w:p>
       <w:pPr>
@@ -3451,8 +3463,8 @@
           <w:lang w:val="en-IN"/>
         </w:rPr>
       </w:pPr>
-      <w:bookmarkStart w:id="6" w:name="_Toc49692584"/>
-      <w:bookmarkStart w:id="7" w:name="_Toc49692916"/>
+      <w:bookmarkStart w:id="7" w:name="_Toc49692584"/>
+      <w:bookmarkStart w:id="8" w:name="_Toc49692916"/>
       <w:r>
         <w:rPr>
           <w:i w:val="0"/>
@@ -3504,8 +3516,8 @@
         </w:rPr>
         <w:t>- Copy public key</w:t>
       </w:r>
-      <w:bookmarkEnd w:id="6"/>
       <w:bookmarkEnd w:id="7"/>
+      <w:bookmarkEnd w:id="8"/>
     </w:p>
     <w:p>
       <w:pPr>
@@ -4589,8 +4601,8 @@
         <w:pStyle w:val="Heading2"/>
         <w:ind w:firstLine="720"/>
       </w:pPr>
-      <w:bookmarkStart w:id="8" w:name="_Toc48936091"/>
-      <w:bookmarkStart w:id="9" w:name="test"/>
+      <w:bookmarkStart w:id="9" w:name="_Toc48936091"/>
+      <w:bookmarkStart w:id="10" w:name="test"/>
       <w:r>
         <w:lastRenderedPageBreak/>
         <w:t>Test resu</w:t>
@@ -4598,7 +4610,7 @@
       <w:r>
         <w:t>lts</w:t>
       </w:r>
-      <w:bookmarkEnd w:id="8"/>
+      <w:bookmarkEnd w:id="9"/>
       <w:r>
         <w:fldChar w:fldCharType="begin"/>
       </w:r>
@@ -4615,7 +4627,7 @@
         <w:fldChar w:fldCharType="end"/>
       </w:r>
     </w:p>
-    <w:bookmarkEnd w:id="9"/>
+    <w:bookmarkEnd w:id="10"/>
     <w:p>
       <w:pPr>
         <w:pStyle w:val="ListParagraph"/>
@@ -4684,8 +4696,8 @@
           <w:iCs w:val="0"/>
         </w:rPr>
       </w:pPr>
-      <w:bookmarkStart w:id="10" w:name="_Toc49692585"/>
-      <w:bookmarkStart w:id="11" w:name="_Toc49692917"/>
+      <w:bookmarkStart w:id="11" w:name="_Toc49692585"/>
+      <w:bookmarkStart w:id="12" w:name="_Toc49692917"/>
       <w:r>
         <w:rPr>
           <w:i w:val="0"/>
@@ -4737,8 +4749,8 @@
         </w:rPr>
         <w:t>- Test result</w:t>
       </w:r>
-      <w:bookmarkEnd w:id="10"/>
       <w:bookmarkEnd w:id="11"/>
+      <w:bookmarkEnd w:id="12"/>
     </w:p>
     <w:p>
       <w:pPr>
@@ -4814,8 +4826,8 @@
           <w:szCs w:val="24"/>
         </w:rPr>
       </w:pPr>
-      <w:bookmarkStart w:id="12" w:name="_Toc49692586"/>
-      <w:bookmarkStart w:id="13" w:name="_Toc49692918"/>
+      <w:bookmarkStart w:id="13" w:name="_Toc49692586"/>
+      <w:bookmarkStart w:id="14" w:name="_Toc49692918"/>
       <w:r>
         <w:rPr>
           <w:i w:val="0"/>
@@ -4867,8 +4879,8 @@
         </w:rPr>
         <w:t xml:space="preserve"> Sniffer log</w:t>
       </w:r>
-      <w:bookmarkEnd w:id="12"/>
       <w:bookmarkEnd w:id="13"/>
+      <w:bookmarkEnd w:id="14"/>
       <w:r>
         <w:rPr>
           <w:i w:val="0"/>
@@ -5358,7 +5370,7 @@
         <w:noProof/>
         <w:color w:val="4472C4" w:themeColor="accent1"/>
       </w:rPr>
-      <w:t>1</w:t>
+      <w:t>6</w:t>
     </w:r>
     <w:r>
       <w:rPr>
@@ -7830,7 +7842,7 @@
 </file>
 
 <file path=customXml/itemProps2.xml><?xml version="1.0" encoding="utf-8"?>
-<ds:datastoreItem xmlns:ds="http://schemas.openxmlformats.org/officeDocument/2006/customXml" ds:itemID="{D00B4303-373E-4705-B78D-73963751A66C}">
+<ds:datastoreItem xmlns:ds="http://schemas.openxmlformats.org/officeDocument/2006/customXml" ds:itemID="{73799554-25A1-4D28-A6B2-A3C2AEF09643}">
   <ds:schemaRefs>
     <ds:schemaRef ds:uri="http://schemas.openxmlformats.org/officeDocument/2006/bibliography"/>
   </ds:schemaRefs>

</xml_diff>